<commit_message>
Update the master report
</commit_message>
<xml_diff>
--- a/NKS.B1472.BI.Individual.docx
+++ b/NKS.B1472.BI.Individual.docx
@@ -165,7 +165,6 @@
                 <w:b/>
               </w:rPr>
             </w:pPr>
-            <w:proofErr w:type="spellStart"/>
             <w:r>
               <w:rPr>
                 <w:rFonts w:ascii="Arial" w:eastAsia="Arial" w:hAnsi="Arial" w:cs="Arial"/>
@@ -176,7 +175,6 @@
               </w:rPr>
               <w:t>Programme</w:t>
             </w:r>
-            <w:proofErr w:type="spellEnd"/>
             <w:r>
               <w:rPr>
                 <w:rFonts w:ascii="Arial" w:eastAsia="Arial" w:hAnsi="Arial" w:cs="Arial"/>
@@ -930,19 +928,11 @@
                 <w:rFonts w:ascii="Arial" w:eastAsia="Arial" w:hAnsi="Arial" w:cs="Arial"/>
               </w:rPr>
             </w:pPr>
-            <w:proofErr w:type="spellStart"/>
-            <w:r>
-              <w:rPr>
-                <w:rFonts w:ascii="Arial" w:eastAsia="Arial" w:hAnsi="Arial" w:cs="Arial"/>
-              </w:rPr>
-              <w:t>Neoh</w:t>
-            </w:r>
-            <w:proofErr w:type="spellEnd"/>
-            <w:r>
-              <w:rPr>
-                <w:rFonts w:ascii="Arial" w:eastAsia="Arial" w:hAnsi="Arial" w:cs="Arial"/>
-              </w:rPr>
-              <w:t xml:space="preserve"> Kim Seng</w:t>
+            <w:r>
+              <w:rPr>
+                <w:rFonts w:ascii="Arial" w:eastAsia="Arial" w:hAnsi="Arial" w:cs="Arial"/>
+              </w:rPr>
+              <w:t>Neoh Kim Seng</w:t>
             </w:r>
           </w:p>
         </w:tc>
@@ -3367,7 +3357,6 @@
         </w:rPr>
         <w:t xml:space="preserve"> </w:t>
       </w:r>
-      <w:proofErr w:type="spellStart"/>
       <w:r>
         <w:rPr>
           <w:rFonts w:ascii="Arial" w:eastAsia="Arial" w:hAnsi="Arial" w:cs="Arial"/>
@@ -3377,19 +3366,7 @@
           <w:sz w:val="24"/>
           <w:szCs w:val="24"/>
         </w:rPr>
-        <w:t>Analyse</w:t>
-      </w:r>
-      <w:proofErr w:type="spellEnd"/>
-      <w:r>
-        <w:rPr>
-          <w:rFonts w:ascii="Arial" w:eastAsia="Arial" w:hAnsi="Arial" w:cs="Arial"/>
-          <w:b/>
-          <w:i/>
-          <w:color w:val="000000"/>
-          <w:sz w:val="24"/>
-          <w:szCs w:val="24"/>
-        </w:rPr>
-        <w:t xml:space="preserve"> the Problem faced by the Company </w:t>
+        <w:t xml:space="preserve">Analyse the Problem faced by the Company </w:t>
       </w:r>
     </w:p>
     <w:p>
@@ -3674,27 +3651,7 @@
           <w:sz w:val="24"/>
           <w:szCs w:val="24"/>
         </w:rPr>
-        <w:t xml:space="preserve">Submit a copy of </w:t>
-      </w:r>
-      <w:proofErr w:type="spellStart"/>
-      <w:r>
-        <w:rPr>
-          <w:rFonts w:ascii="Arial" w:eastAsia="Arial" w:hAnsi="Arial" w:cs="Arial"/>
-          <w:color w:val="000000"/>
-          <w:sz w:val="24"/>
-          <w:szCs w:val="24"/>
-        </w:rPr>
-        <w:t>TurnItIn</w:t>
-      </w:r>
-      <w:proofErr w:type="spellEnd"/>
-      <w:r>
-        <w:rPr>
-          <w:rFonts w:ascii="Arial" w:eastAsia="Arial" w:hAnsi="Arial" w:cs="Arial"/>
-          <w:color w:val="000000"/>
-          <w:sz w:val="24"/>
-          <w:szCs w:val="24"/>
-        </w:rPr>
-        <w:t xml:space="preserve"> report. </w:t>
+        <w:t xml:space="preserve">Submit a copy of TurnItIn report. </w:t>
       </w:r>
     </w:p>
     <w:p>
@@ -3727,19 +3684,8 @@
           <w:sz w:val="24"/>
           <w:szCs w:val="24"/>
         </w:rPr>
-        <w:t xml:space="preserve">Details of </w:t>
-      </w:r>
-      <w:proofErr w:type="spellStart"/>
-      <w:r>
-        <w:rPr>
-          <w:rFonts w:ascii="Arial" w:eastAsia="Arial" w:hAnsi="Arial" w:cs="Arial"/>
-          <w:color w:val="000000"/>
-          <w:sz w:val="24"/>
-          <w:szCs w:val="24"/>
-        </w:rPr>
-        <w:t>TurnItIn</w:t>
-      </w:r>
-      <w:proofErr w:type="spellEnd"/>
+        <w:t>Details of TurnItIn</w:t>
+      </w:r>
     </w:p>
     <w:p>
       <w:pPr>
@@ -3933,25 +3879,7 @@
           <w:sz w:val="20"/>
           <w:szCs w:val="20"/>
         </w:rPr>
-        <w:t xml:space="preserve">Domino’s n Hot Soup After Filling Police Report Against </w:t>
-      </w:r>
-      <w:proofErr w:type="spellStart"/>
-      <w:r>
-        <w:rPr>
-          <w:rFonts w:ascii="Arial" w:eastAsia="Arial" w:hAnsi="Arial" w:cs="Arial"/>
-          <w:sz w:val="20"/>
-          <w:szCs w:val="20"/>
-        </w:rPr>
-        <w:t>It’s</w:t>
-      </w:r>
-      <w:proofErr w:type="spellEnd"/>
-      <w:r>
-        <w:rPr>
-          <w:rFonts w:ascii="Arial" w:eastAsia="Arial" w:hAnsi="Arial" w:cs="Arial"/>
-          <w:sz w:val="20"/>
-          <w:szCs w:val="20"/>
-        </w:rPr>
-        <w:t xml:space="preserve"> Own Customers </w:t>
+        <w:t xml:space="preserve">Domino’s n Hot Soup After Filling Police Report Against It’s Own Customers </w:t>
       </w:r>
     </w:p>
     <w:p>
@@ -4189,27 +4117,7 @@
           <w:sz w:val="20"/>
           <w:szCs w:val="20"/>
         </w:rPr>
-        <w:t xml:space="preserve">According to comments from one of the Customers who was questioned by the PDRM, as well as a copy of a counter police report that we have sighted – </w:t>
-      </w:r>
-      <w:proofErr w:type="spellStart"/>
-      <w:r>
-        <w:rPr>
-          <w:rFonts w:ascii="Arial" w:eastAsia="Arial" w:hAnsi="Arial" w:cs="Arial"/>
-          <w:color w:val="555555"/>
-          <w:sz w:val="20"/>
-          <w:szCs w:val="20"/>
-        </w:rPr>
-        <w:t>Domino’s</w:t>
-      </w:r>
-      <w:proofErr w:type="spellEnd"/>
-      <w:r>
-        <w:rPr>
-          <w:rFonts w:ascii="Arial" w:eastAsia="Arial" w:hAnsi="Arial" w:cs="Arial"/>
-          <w:color w:val="555555"/>
-          <w:sz w:val="20"/>
-          <w:szCs w:val="20"/>
-        </w:rPr>
-        <w:t xml:space="preserve"> are claiming that the customer had illegally ‘hacked’ the Domino’s online platform, and had utilized illegal voucher codes to purchase meals at a heavily discounted price.</w:t>
+        <w:t>According to comments from one of the Customers who was questioned by the PDRM, as well as a copy of a counter police report that we have sighted – Domino’s are claiming that the customer had illegally ‘hacked’ the Domino’s online platform, and had utilized illegal voucher codes to purchase meals at a heavily discounted price.</w:t>
       </w:r>
     </w:p>
     <w:p>
@@ -4242,20 +4150,8 @@
             <w:sz w:val="20"/>
             <w:szCs w:val="20"/>
           </w:rPr>
-          <w:t xml:space="preserve">legitimate coupon codes ended up on online shopping sites like </w:t>
+          <w:t>legitimate coupon codes ended up on online shopping sites like Shopee</w:t>
         </w:r>
-        <w:proofErr w:type="spellStart"/>
-        <w:r>
-          <w:rPr>
-            <w:rStyle w:val="Hyperlink"/>
-            <w:rFonts w:ascii="Arial" w:eastAsia="Arial" w:hAnsi="Arial" w:cs="Arial"/>
-            <w:color w:val="080808"/>
-            <w:sz w:val="20"/>
-            <w:szCs w:val="20"/>
-          </w:rPr>
-          <w:t>Shopee</w:t>
-        </w:r>
-        <w:proofErr w:type="spellEnd"/>
       </w:hyperlink>
       <w:r>
         <w:rPr>
@@ -4274,27 +4170,7 @@
           <w:szCs w:val="20"/>
         </w:rPr>
         <w:lastRenderedPageBreak/>
-        <w:t xml:space="preserve">the codes still remain valid on Domino’s site. If the coupon codes were illegally obtained, Domino’s should be filing a report against the seller of the codes, and disabling these ‘unauthorized’ codes on their system. At time of writing, the above coupon codes are still listed for sale on the </w:t>
-      </w:r>
-      <w:proofErr w:type="spellStart"/>
-      <w:r>
-        <w:rPr>
-          <w:rFonts w:ascii="Arial" w:eastAsia="Arial" w:hAnsi="Arial" w:cs="Arial"/>
-          <w:color w:val="555555"/>
-          <w:sz w:val="20"/>
-          <w:szCs w:val="20"/>
-        </w:rPr>
-        <w:t>Shopee</w:t>
-      </w:r>
-      <w:proofErr w:type="spellEnd"/>
-      <w:r>
-        <w:rPr>
-          <w:rFonts w:ascii="Arial" w:eastAsia="Arial" w:hAnsi="Arial" w:cs="Arial"/>
-          <w:color w:val="555555"/>
-          <w:sz w:val="20"/>
-          <w:szCs w:val="20"/>
-        </w:rPr>
-        <w:t xml:space="preserve"> platform.</w:t>
+        <w:t>the codes still remain valid on Domino’s site. If the coupon codes were illegally obtained, Domino’s should be filing a report against the seller of the codes, and disabling these ‘unauthorized’ codes on their system. At time of writing, the above coupon codes are still listed for sale on the Shopee platform.</w:t>
       </w:r>
     </w:p>
     <w:p>
@@ -4489,29 +4365,7 @@
           <w:sz w:val="20"/>
           <w:szCs w:val="20"/>
         </w:rPr>
-        <w:t xml:space="preserve">screenshot of checkout page after hefty discount – via </w:t>
-      </w:r>
-      <w:proofErr w:type="spellStart"/>
-      <w:r>
-        <w:rPr>
-          <w:rFonts w:ascii="Arial" w:eastAsia="Arial" w:hAnsi="Arial" w:cs="Arial"/>
-          <w:i/>
-          <w:color w:val="525252"/>
-          <w:sz w:val="20"/>
-          <w:szCs w:val="20"/>
-        </w:rPr>
-        <w:t>Lowyat</w:t>
-      </w:r>
-      <w:proofErr w:type="spellEnd"/>
-      <w:r>
-        <w:rPr>
-          <w:rFonts w:ascii="Arial" w:eastAsia="Arial" w:hAnsi="Arial" w:cs="Arial"/>
-          <w:i/>
-          <w:color w:val="525252"/>
-          <w:sz w:val="20"/>
-          <w:szCs w:val="20"/>
-        </w:rPr>
-        <w:t xml:space="preserve"> Forums</w:t>
+        <w:t>screenshot of checkout page after hefty discount – via Lowyat Forums</w:t>
       </w:r>
     </w:p>
     <w:p>
@@ -5104,10 +4958,7 @@
       </w:r>
     </w:p>
     <w:p/>
-    <w:p>
-      <w:bookmarkStart w:id="4" w:name="_GoBack"/>
-      <w:bookmarkEnd w:id="4"/>
-    </w:p>
+    <w:p/>
     <w:p/>
     <w:p/>
     <w:sdt>
@@ -6448,12 +6299,12 @@
         </w:numPr>
         <w:spacing w:line="360" w:lineRule="auto"/>
       </w:pPr>
-      <w:bookmarkStart w:id="5" w:name="_Toc26169507"/>
+      <w:bookmarkStart w:id="4" w:name="_Toc26169507"/>
       <w:r>
         <w:lastRenderedPageBreak/>
         <w:t>Introduction</w:t>
       </w:r>
-      <w:bookmarkEnd w:id="5"/>
+      <w:bookmarkEnd w:id="4"/>
     </w:p>
     <w:p>
       <w:pPr>
@@ -6550,7 +6401,7 @@
         </w:numPr>
         <w:spacing w:line="360" w:lineRule="auto"/>
       </w:pPr>
-      <w:bookmarkStart w:id="6" w:name="_Toc26169508"/>
+      <w:bookmarkStart w:id="5" w:name="_Toc26169508"/>
       <w:r>
         <w:t>Analyze</w:t>
       </w:r>
@@ -6560,7 +6411,7 @@
       <w:r>
         <w:t>the Problems</w:t>
       </w:r>
-      <w:bookmarkEnd w:id="6"/>
+      <w:bookmarkEnd w:id="5"/>
     </w:p>
     <w:p>
       <w:pPr>
@@ -6635,14 +6486,6 @@
           <w:sz w:val="24"/>
           <w:szCs w:val="24"/>
         </w:rPr>
-        <w:t xml:space="preserve"> faced</w:t>
-      </w:r>
-      <w:r>
-        <w:rPr>
-          <w:rFonts w:ascii="Times New Roman" w:hAnsi="Times New Roman" w:cs="Times New Roman"/>
-          <w:sz w:val="24"/>
-          <w:szCs w:val="24"/>
-        </w:rPr>
         <w:t xml:space="preserve"> </w:t>
       </w:r>
       <w:r>
@@ -6651,6 +6494,22 @@
           <w:sz w:val="24"/>
           <w:szCs w:val="24"/>
         </w:rPr>
+        <w:t>identify</w:t>
+      </w:r>
+      <w:r>
+        <w:rPr>
+          <w:rFonts w:ascii="Times New Roman" w:hAnsi="Times New Roman" w:cs="Times New Roman"/>
+          <w:sz w:val="24"/>
+          <w:szCs w:val="24"/>
+        </w:rPr>
+        <w:t xml:space="preserve"> </w:t>
+      </w:r>
+      <w:r>
+        <w:rPr>
+          <w:rFonts w:ascii="Times New Roman" w:hAnsi="Times New Roman" w:cs="Times New Roman"/>
+          <w:sz w:val="24"/>
+          <w:szCs w:val="24"/>
+        </w:rPr>
         <w:t>in</w:t>
       </w:r>
       <w:r>
@@ -6699,18 +6558,8 @@
           <w:sz w:val="24"/>
           <w:szCs w:val="24"/>
         </w:rPr>
-        <w:t xml:space="preserve"> on online shopping platform such as </w:t>
-      </w:r>
-      <w:proofErr w:type="spellStart"/>
-      <w:r>
-        <w:rPr>
-          <w:rFonts w:ascii="Times New Roman" w:hAnsi="Times New Roman" w:cs="Times New Roman"/>
-          <w:sz w:val="24"/>
-          <w:szCs w:val="24"/>
-        </w:rPr>
-        <w:t>Shopee</w:t>
-      </w:r>
-      <w:proofErr w:type="spellEnd"/>
+        <w:t xml:space="preserve"> on online shopping platform such as Shopee</w:t>
+      </w:r>
       <w:r>
         <w:rPr>
           <w:rFonts w:ascii="Times New Roman" w:hAnsi="Times New Roman" w:cs="Times New Roman"/>
@@ -6757,7 +6606,31 @@
           <w:sz w:val="24"/>
           <w:szCs w:val="24"/>
         </w:rPr>
-        <w:t>when ordering on counter</w:t>
+        <w:t>or</w:t>
+      </w:r>
+      <w:r>
+        <w:rPr>
+          <w:rFonts w:ascii="Times New Roman" w:hAnsi="Times New Roman" w:cs="Times New Roman"/>
+          <w:sz w:val="24"/>
+          <w:szCs w:val="24"/>
+        </w:rPr>
+        <w:t xml:space="preserve"> </w:t>
+      </w:r>
+      <w:r>
+        <w:rPr>
+          <w:rFonts w:ascii="Times New Roman" w:hAnsi="Times New Roman" w:cs="Times New Roman"/>
+          <w:sz w:val="24"/>
+          <w:szCs w:val="24"/>
+        </w:rPr>
+        <w:t>at</w:t>
+      </w:r>
+      <w:r>
+        <w:rPr>
+          <w:rFonts w:ascii="Times New Roman" w:hAnsi="Times New Roman" w:cs="Times New Roman"/>
+          <w:sz w:val="24"/>
+          <w:szCs w:val="24"/>
+        </w:rPr>
+        <w:t xml:space="preserve"> counter</w:t>
       </w:r>
       <w:r>
         <w:rPr>
@@ -6773,47 +6646,31 @@
           <w:sz w:val="24"/>
           <w:szCs w:val="24"/>
         </w:rPr>
-        <w:t>Th</w:t>
-      </w:r>
-      <w:r>
-        <w:rPr>
-          <w:rFonts w:ascii="Times New Roman" w:hAnsi="Times New Roman" w:cs="Times New Roman"/>
-          <w:sz w:val="24"/>
-          <w:szCs w:val="24"/>
-        </w:rPr>
-        <w:t>e</w:t>
-      </w:r>
-      <w:r>
-        <w:rPr>
-          <w:rFonts w:ascii="Times New Roman" w:hAnsi="Times New Roman" w:cs="Times New Roman"/>
-          <w:sz w:val="24"/>
-          <w:szCs w:val="24"/>
-        </w:rPr>
-        <w:t>s</w:t>
-      </w:r>
-      <w:r>
-        <w:rPr>
-          <w:rFonts w:ascii="Times New Roman" w:hAnsi="Times New Roman" w:cs="Times New Roman"/>
-          <w:sz w:val="24"/>
-          <w:szCs w:val="24"/>
-        </w:rPr>
-        <w:t>e</w:t>
-      </w:r>
-      <w:r>
-        <w:rPr>
-          <w:rFonts w:ascii="Times New Roman" w:hAnsi="Times New Roman" w:cs="Times New Roman"/>
-          <w:sz w:val="24"/>
-          <w:szCs w:val="24"/>
-        </w:rPr>
-        <w:t xml:space="preserve"> </w:t>
-      </w:r>
-      <w:r>
-        <w:rPr>
-          <w:rFonts w:ascii="Times New Roman" w:hAnsi="Times New Roman" w:cs="Times New Roman"/>
-          <w:sz w:val="24"/>
-          <w:szCs w:val="24"/>
-        </w:rPr>
-        <w:t xml:space="preserve">coupons from the customers perspective may look like a </w:t>
+        <w:t>F</w:t>
+      </w:r>
+      <w:r>
+        <w:rPr>
+          <w:rFonts w:ascii="Times New Roman" w:hAnsi="Times New Roman" w:cs="Times New Roman"/>
+          <w:sz w:val="24"/>
+          <w:szCs w:val="24"/>
+        </w:rPr>
+        <w:t>rom the customers perspective</w:t>
+      </w:r>
+      <w:r>
+        <w:rPr>
+          <w:rFonts w:ascii="Times New Roman" w:hAnsi="Times New Roman" w:cs="Times New Roman"/>
+          <w:sz w:val="24"/>
+          <w:szCs w:val="24"/>
+        </w:rPr>
+        <w:t>, these coupons</w:t>
+      </w:r>
+      <w:r>
+        <w:rPr>
+          <w:rFonts w:ascii="Times New Roman" w:hAnsi="Times New Roman" w:cs="Times New Roman"/>
+          <w:sz w:val="24"/>
+          <w:szCs w:val="24"/>
+        </w:rPr>
+        <w:t xml:space="preserve"> may look like a </w:t>
       </w:r>
       <w:r>
         <w:rPr>
@@ -6897,7 +6754,23 @@
           <w:sz w:val="24"/>
           <w:szCs w:val="24"/>
         </w:rPr>
-        <w:t>After the IT department had noticed the abnormal data for purchase</w:t>
+        <w:t xml:space="preserve">After the IT department had noticed the abnormal data </w:t>
+      </w:r>
+      <w:r>
+        <w:rPr>
+          <w:rFonts w:ascii="Times New Roman" w:hAnsi="Times New Roman" w:cs="Times New Roman"/>
+          <w:sz w:val="24"/>
+          <w:szCs w:val="24"/>
+        </w:rPr>
+        <w:t>of the</w:t>
+      </w:r>
+      <w:r>
+        <w:rPr>
+          <w:rFonts w:ascii="Times New Roman" w:hAnsi="Times New Roman" w:cs="Times New Roman"/>
+          <w:sz w:val="24"/>
+          <w:szCs w:val="24"/>
+        </w:rPr>
+        <w:t xml:space="preserve"> purchase</w:t>
       </w:r>
       <w:r>
         <w:rPr>
@@ -7211,7 +7084,7 @@
         </w:numPr>
         <w:spacing w:line="360" w:lineRule="auto"/>
       </w:pPr>
-      <w:bookmarkStart w:id="7" w:name="_Toc26169509"/>
+      <w:bookmarkStart w:id="6" w:name="_Toc26169509"/>
       <w:r>
         <w:lastRenderedPageBreak/>
         <w:t>Discussion</w:t>
@@ -7219,7 +7092,7 @@
       <w:r>
         <w:t>s</w:t>
       </w:r>
-      <w:bookmarkEnd w:id="7"/>
+      <w:bookmarkEnd w:id="6"/>
     </w:p>
     <w:p>
       <w:pPr>
@@ -7230,7 +7103,7 @@
         </w:numPr>
         <w:spacing w:line="360" w:lineRule="auto"/>
       </w:pPr>
-      <w:bookmarkStart w:id="8" w:name="_Toc26169510"/>
+      <w:bookmarkStart w:id="7" w:name="_Toc26169510"/>
       <w:r>
         <w:t xml:space="preserve">Re-identify </w:t>
       </w:r>
@@ -7249,7 +7122,7 @@
       <w:r>
         <w:t>usiness Intelligence</w:t>
       </w:r>
-      <w:bookmarkEnd w:id="8"/>
+      <w:bookmarkEnd w:id="7"/>
     </w:p>
     <w:p>
       <w:pPr>
@@ -7284,7 +7157,23 @@
           <w:sz w:val="24"/>
           <w:szCs w:val="24"/>
         </w:rPr>
-        <w:t xml:space="preserve"> Business Intelligence tools to manage their decision-making process</w:t>
+        <w:t xml:space="preserve"> Business Intelligence</w:t>
+      </w:r>
+      <w:r>
+        <w:rPr>
+          <w:rFonts w:ascii="Times New Roman" w:hAnsi="Times New Roman" w:cs="Times New Roman"/>
+          <w:sz w:val="24"/>
+          <w:szCs w:val="24"/>
+        </w:rPr>
+        <w:t xml:space="preserve"> (BI)</w:t>
+      </w:r>
+      <w:r>
+        <w:rPr>
+          <w:rFonts w:ascii="Times New Roman" w:hAnsi="Times New Roman" w:cs="Times New Roman"/>
+          <w:sz w:val="24"/>
+          <w:szCs w:val="24"/>
+        </w:rPr>
+        <w:t xml:space="preserve"> tools to manage their decision-making process</w:t>
       </w:r>
       <w:r>
         <w:rPr>
@@ -7384,7 +7273,23 @@
           <w:sz w:val="24"/>
           <w:szCs w:val="24"/>
         </w:rPr>
-        <w:t xml:space="preserve"> phase of cycle would be the Analysis</w:t>
+        <w:t xml:space="preserve"> phase of cycle would be the </w:t>
+      </w:r>
+      <w:r>
+        <w:rPr>
+          <w:rFonts w:ascii="Times New Roman" w:hAnsi="Times New Roman" w:cs="Times New Roman"/>
+          <w:sz w:val="24"/>
+          <w:szCs w:val="24"/>
+        </w:rPr>
+        <w:t>a</w:t>
+      </w:r>
+      <w:r>
+        <w:rPr>
+          <w:rFonts w:ascii="Times New Roman" w:hAnsi="Times New Roman" w:cs="Times New Roman"/>
+          <w:sz w:val="24"/>
+          <w:szCs w:val="24"/>
+        </w:rPr>
+        <w:t>nalysis</w:t>
       </w:r>
       <w:r>
         <w:rPr>
@@ -7456,7 +7361,15 @@
           <w:sz w:val="24"/>
           <w:szCs w:val="24"/>
         </w:rPr>
-        <w:t xml:space="preserve">I would </w:t>
+        <w:t>The BI</w:t>
+      </w:r>
+      <w:r>
+        <w:rPr>
+          <w:rFonts w:ascii="Times New Roman" w:hAnsi="Times New Roman" w:cs="Times New Roman"/>
+          <w:sz w:val="24"/>
+          <w:szCs w:val="24"/>
+        </w:rPr>
+        <w:t xml:space="preserve"> would </w:t>
       </w:r>
       <w:r>
         <w:rPr>
@@ -7520,7 +7433,23 @@
           <w:sz w:val="24"/>
           <w:szCs w:val="24"/>
         </w:rPr>
-        <w:t>, I should look more into that customer purchase behavior to analyze it.</w:t>
+        <w:t xml:space="preserve">, </w:t>
+      </w:r>
+      <w:r>
+        <w:rPr>
+          <w:rFonts w:ascii="Times New Roman" w:hAnsi="Times New Roman" w:cs="Times New Roman"/>
+          <w:sz w:val="24"/>
+          <w:szCs w:val="24"/>
+        </w:rPr>
+        <w:t>The BI</w:t>
+      </w:r>
+      <w:r>
+        <w:rPr>
+          <w:rFonts w:ascii="Times New Roman" w:hAnsi="Times New Roman" w:cs="Times New Roman"/>
+          <w:sz w:val="24"/>
+          <w:szCs w:val="24"/>
+        </w:rPr>
+        <w:t xml:space="preserve"> should look more into that customer purchase behavior to analyze it.</w:t>
       </w:r>
       <w:r>
         <w:rPr>
@@ -7636,25 +7565,7 @@
           <w:sz w:val="24"/>
           <w:szCs w:val="24"/>
         </w:rPr>
-        <w:t xml:space="preserve">on online shopping sites such as </w:t>
-      </w:r>
-      <w:proofErr w:type="spellStart"/>
-      <w:r>
-        <w:rPr>
-          <w:rFonts w:ascii="Times New Roman" w:hAnsi="Times New Roman" w:cs="Times New Roman"/>
-          <w:sz w:val="24"/>
-          <w:szCs w:val="24"/>
-        </w:rPr>
-        <w:t>Shopee</w:t>
-      </w:r>
-      <w:proofErr w:type="spellEnd"/>
-      <w:r>
-        <w:rPr>
-          <w:rFonts w:ascii="Times New Roman" w:hAnsi="Times New Roman" w:cs="Times New Roman"/>
-          <w:sz w:val="24"/>
-          <w:szCs w:val="24"/>
-        </w:rPr>
-        <w:t xml:space="preserve">. </w:t>
+        <w:t xml:space="preserve">on online shopping sites such as Shopee. </w:t>
       </w:r>
       <w:r>
         <w:rPr>
@@ -7702,7 +7613,15 @@
           <w:sz w:val="24"/>
           <w:szCs w:val="24"/>
         </w:rPr>
-        <w:t>I</w:t>
+        <w:t>t</w:t>
+      </w:r>
+      <w:r>
+        <w:rPr>
+          <w:rFonts w:ascii="Times New Roman" w:hAnsi="Times New Roman" w:cs="Times New Roman"/>
+          <w:sz w:val="24"/>
+          <w:szCs w:val="24"/>
+        </w:rPr>
+        <w:t>he BI</w:t>
       </w:r>
       <w:r>
         <w:rPr>
@@ -7882,7 +7801,23 @@
           <w:sz w:val="24"/>
           <w:szCs w:val="24"/>
         </w:rPr>
-        <w:t xml:space="preserve"> First, I would take a deeper look into the Domino’s online ordering system to check whether the code logic flow appropriately. If is not faulty code, then check whether the database was breached with the security team.</w:t>
+        <w:t xml:space="preserve"> First, </w:t>
+      </w:r>
+      <w:r>
+        <w:rPr>
+          <w:rFonts w:ascii="Times New Roman" w:hAnsi="Times New Roman" w:cs="Times New Roman"/>
+          <w:sz w:val="24"/>
+          <w:szCs w:val="24"/>
+        </w:rPr>
+        <w:t>the BI</w:t>
+      </w:r>
+      <w:r>
+        <w:rPr>
+          <w:rFonts w:ascii="Times New Roman" w:hAnsi="Times New Roman" w:cs="Times New Roman"/>
+          <w:sz w:val="24"/>
+          <w:szCs w:val="24"/>
+        </w:rPr>
+        <w:t xml:space="preserve"> would take a deeper look into the Domino’s online ordering system to check whether the code logic flow appropriately. If is not faulty code, then check whether the database was breached with the security team.</w:t>
       </w:r>
       <w:r>
         <w:rPr>
@@ -7962,7 +7897,7 @@
           <w:sz w:val="24"/>
           <w:szCs w:val="24"/>
         </w:rPr>
-        <w:t xml:space="preserve">. Therefore, it will be necessary to check each individual purchase history to find out what is the pattern or behavior was made. After that, compare with other customers’ </w:t>
+        <w:t xml:space="preserve">. Therefore, it will be necessary to check each individual purchase history to find out what is the pattern or behavior was made. After that, compare with </w:t>
       </w:r>
       <w:r>
         <w:rPr>
@@ -7971,7 +7906,7 @@
           <w:szCs w:val="24"/>
         </w:rPr>
         <w:lastRenderedPageBreak/>
-        <w:t>behavior</w:t>
+        <w:t>other customers’ behavior</w:t>
       </w:r>
       <w:r>
         <w:rPr>
@@ -8119,7 +8054,23 @@
           <w:sz w:val="24"/>
           <w:szCs w:val="24"/>
         </w:rPr>
-        <w:t xml:space="preserve"> in previous promotion had enabled some new codes for free pizza, but after certain period of time, the code should be invalid. However, some codes may and may not be disabled. Therefore, I would validate</w:t>
+        <w:t xml:space="preserve"> in previous promotion had enabled some new codes for free pizza, but after certain period of time, the code should be invalid. However, some codes may and may not be disabled. Therefore, </w:t>
+      </w:r>
+      <w:r>
+        <w:rPr>
+          <w:rFonts w:ascii="Times New Roman" w:hAnsi="Times New Roman" w:cs="Times New Roman"/>
+          <w:sz w:val="24"/>
+          <w:szCs w:val="24"/>
+        </w:rPr>
+        <w:t>the BI</w:t>
+      </w:r>
+      <w:r>
+        <w:rPr>
+          <w:rFonts w:ascii="Times New Roman" w:hAnsi="Times New Roman" w:cs="Times New Roman"/>
+          <w:sz w:val="24"/>
+          <w:szCs w:val="24"/>
+        </w:rPr>
+        <w:t xml:space="preserve"> would validate</w:t>
       </w:r>
       <w:r>
         <w:rPr>
@@ -8163,47 +8114,191 @@
           <w:sz w:val="24"/>
           <w:szCs w:val="24"/>
         </w:rPr>
-        <w:t xml:space="preserve">After have a deeper knowledge regarding the issues, it would be the decision phase. </w:t>
-      </w:r>
-      <w:r>
-        <w:rPr>
-          <w:rFonts w:ascii="Times New Roman" w:hAnsi="Times New Roman" w:cs="Times New Roman"/>
-          <w:sz w:val="24"/>
-          <w:szCs w:val="24"/>
-        </w:rPr>
-        <w:t>I would give several suggestions to overcome the issue</w:t>
-      </w:r>
-      <w:r>
-        <w:rPr>
-          <w:rFonts w:ascii="Times New Roman" w:hAnsi="Times New Roman" w:cs="Times New Roman"/>
-          <w:sz w:val="24"/>
-          <w:szCs w:val="24"/>
-        </w:rPr>
-        <w:t xml:space="preserve">s. For the online ordering system, I would </w:t>
-      </w:r>
-      <w:r>
-        <w:rPr>
-          <w:rFonts w:ascii="Times New Roman" w:hAnsi="Times New Roman" w:cs="Times New Roman"/>
-          <w:sz w:val="24"/>
-          <w:szCs w:val="24"/>
-        </w:rPr>
-        <w:t xml:space="preserve">suggest the company to check the </w:t>
-      </w:r>
-      <w:r>
-        <w:rPr>
-          <w:rFonts w:ascii="Times New Roman" w:hAnsi="Times New Roman" w:cs="Times New Roman"/>
-          <w:sz w:val="24"/>
-          <w:szCs w:val="24"/>
-        </w:rPr>
-        <w:t>online ordering system’s code since almost every customer could exploit the system. Therefore, this may minimize the scope of the problem. Furthermore, after identified the voucher or coupon codes, I will ban and restrict all the relevant codes so that the customers will not be able to use those codes to purchase.</w:t>
-      </w:r>
-      <w:r>
-        <w:rPr>
-          <w:rFonts w:ascii="Times New Roman" w:hAnsi="Times New Roman" w:cs="Times New Roman"/>
-          <w:sz w:val="24"/>
-          <w:szCs w:val="24"/>
-        </w:rPr>
-        <w:t xml:space="preserve"> Moreover, I would suggest the company to ask the online shopping platform admin to ban or even sue the seller that sold those unauthorized codes.</w:t>
+        <w:t>After have a deeper knowledge regarding the issues, it would be the</w:t>
+      </w:r>
+      <w:r>
+        <w:rPr>
+          <w:rFonts w:ascii="Times New Roman" w:hAnsi="Times New Roman" w:cs="Times New Roman"/>
+          <w:sz w:val="24"/>
+          <w:szCs w:val="24"/>
+        </w:rPr>
+        <w:t xml:space="preserve"> decision phase.</w:t>
+      </w:r>
+      <w:r>
+        <w:rPr>
+          <w:rFonts w:ascii="Times New Roman" w:hAnsi="Times New Roman" w:cs="Times New Roman"/>
+          <w:sz w:val="24"/>
+          <w:szCs w:val="24"/>
+        </w:rPr>
+        <w:t xml:space="preserve"> The BI would predict the order purchase price by comparing the historical data from the database.</w:t>
+      </w:r>
+      <w:r>
+        <w:rPr>
+          <w:rFonts w:ascii="Times New Roman" w:hAnsi="Times New Roman" w:cs="Times New Roman"/>
+          <w:sz w:val="24"/>
+          <w:szCs w:val="24"/>
+        </w:rPr>
+        <w:t xml:space="preserve"> By applying the 0-1 logic, if the similarities gap</w:t>
+      </w:r>
+      <w:r>
+        <w:rPr>
+          <w:rFonts w:ascii="Times New Roman" w:hAnsi="Times New Roman" w:cs="Times New Roman"/>
+          <w:sz w:val="24"/>
+          <w:szCs w:val="24"/>
+        </w:rPr>
+        <w:t xml:space="preserve"> of the order purchase price from the customer and the database price</w:t>
+      </w:r>
+      <w:r>
+        <w:rPr>
+          <w:rFonts w:ascii="Times New Roman" w:hAnsi="Times New Roman" w:cs="Times New Roman"/>
+          <w:sz w:val="24"/>
+          <w:szCs w:val="24"/>
+        </w:rPr>
+        <w:t xml:space="preserve"> </w:t>
+      </w:r>
+      <w:r>
+        <w:rPr>
+          <w:rFonts w:ascii="Times New Roman" w:hAnsi="Times New Roman" w:cs="Times New Roman"/>
+          <w:sz w:val="24"/>
+          <w:szCs w:val="24"/>
+        </w:rPr>
+        <w:t>which</w:t>
+      </w:r>
+      <w:r>
+        <w:rPr>
+          <w:rFonts w:ascii="Times New Roman" w:hAnsi="Times New Roman" w:cs="Times New Roman"/>
+          <w:sz w:val="24"/>
+          <w:szCs w:val="24"/>
+        </w:rPr>
+        <w:t xml:space="preserve"> is</w:t>
+      </w:r>
+      <w:r>
+        <w:rPr>
+          <w:rFonts w:ascii="Times New Roman" w:hAnsi="Times New Roman" w:cs="Times New Roman"/>
+          <w:sz w:val="24"/>
+          <w:szCs w:val="24"/>
+        </w:rPr>
+        <w:t xml:space="preserve"> </w:t>
+      </w:r>
+      <w:r>
+        <w:rPr>
+          <w:rFonts w:ascii="Times New Roman" w:hAnsi="Times New Roman" w:cs="Times New Roman"/>
+          <w:sz w:val="24"/>
+          <w:szCs w:val="24"/>
+        </w:rPr>
+        <w:t>less</w:t>
+      </w:r>
+      <w:r>
+        <w:rPr>
+          <w:rFonts w:ascii="Times New Roman" w:hAnsi="Times New Roman" w:cs="Times New Roman"/>
+          <w:sz w:val="24"/>
+          <w:szCs w:val="24"/>
+        </w:rPr>
+        <w:t xml:space="preserve"> than 0.5, the BI should not allow the customers to proceed his/her</w:t>
+      </w:r>
+      <w:r>
+        <w:rPr>
+          <w:rFonts w:ascii="Times New Roman" w:hAnsi="Times New Roman" w:cs="Times New Roman"/>
+          <w:sz w:val="24"/>
+          <w:szCs w:val="24"/>
+        </w:rPr>
+        <w:t>s</w:t>
+      </w:r>
+      <w:r>
+        <w:rPr>
+          <w:rFonts w:ascii="Times New Roman" w:hAnsi="Times New Roman" w:cs="Times New Roman"/>
+          <w:sz w:val="24"/>
+          <w:szCs w:val="24"/>
+        </w:rPr>
+        <w:t xml:space="preserve"> purchase when ordering.</w:t>
+      </w:r>
+      <w:r>
+        <w:rPr>
+          <w:rFonts w:ascii="Times New Roman" w:hAnsi="Times New Roman" w:cs="Times New Roman"/>
+          <w:sz w:val="24"/>
+          <w:szCs w:val="24"/>
+        </w:rPr>
+        <w:t xml:space="preserve"> </w:t>
+      </w:r>
+      <w:r>
+        <w:rPr>
+          <w:rFonts w:ascii="Times New Roman" w:hAnsi="Times New Roman" w:cs="Times New Roman"/>
+          <w:sz w:val="24"/>
+          <w:szCs w:val="24"/>
+        </w:rPr>
+        <w:t xml:space="preserve">Next for the unauthorized coupon validation, the BI should also use the historical data set and compare with the customers’ codes to check whether it is authorizable by </w:t>
+      </w:r>
+      <w:r>
+        <w:rPr>
+          <w:rFonts w:ascii="Times New Roman" w:hAnsi="Times New Roman" w:cs="Times New Roman"/>
+          <w:sz w:val="24"/>
+          <w:szCs w:val="24"/>
+        </w:rPr>
+        <w:t>predicting</w:t>
+      </w:r>
+      <w:r>
+        <w:rPr>
+          <w:rFonts w:ascii="Times New Roman" w:hAnsi="Times New Roman" w:cs="Times New Roman"/>
+          <w:sz w:val="24"/>
+          <w:szCs w:val="24"/>
+        </w:rPr>
+        <w:t xml:space="preserve"> and classify</w:t>
+      </w:r>
+      <w:r>
+        <w:rPr>
+          <w:rFonts w:ascii="Times New Roman" w:hAnsi="Times New Roman" w:cs="Times New Roman"/>
+          <w:sz w:val="24"/>
+          <w:szCs w:val="24"/>
+        </w:rPr>
+        <w:t>ing</w:t>
+      </w:r>
+      <w:r>
+        <w:rPr>
+          <w:rFonts w:ascii="Times New Roman" w:hAnsi="Times New Roman" w:cs="Times New Roman"/>
+          <w:sz w:val="24"/>
+          <w:szCs w:val="24"/>
+        </w:rPr>
+        <w:t xml:space="preserve"> the coupons or voucher codes</w:t>
+      </w:r>
+      <w:r>
+        <w:rPr>
+          <w:rFonts w:ascii="Times New Roman" w:hAnsi="Times New Roman" w:cs="Times New Roman"/>
+          <w:sz w:val="24"/>
+          <w:szCs w:val="24"/>
+        </w:rPr>
+        <w:t>.</w:t>
+      </w:r>
+      <w:r>
+        <w:rPr>
+          <w:rFonts w:ascii="Times New Roman" w:hAnsi="Times New Roman" w:cs="Times New Roman"/>
+          <w:sz w:val="24"/>
+          <w:szCs w:val="24"/>
+        </w:rPr>
+        <w:t xml:space="preserve"> </w:t>
+      </w:r>
+      <w:r>
+        <w:rPr>
+          <w:rFonts w:ascii="Times New Roman" w:hAnsi="Times New Roman" w:cs="Times New Roman"/>
+          <w:sz w:val="24"/>
+          <w:szCs w:val="24"/>
+        </w:rPr>
+        <w:t>Thus, this will avoid the</w:t>
+      </w:r>
+      <w:r>
+        <w:rPr>
+          <w:rFonts w:ascii="Times New Roman" w:hAnsi="Times New Roman" w:cs="Times New Roman"/>
+          <w:sz w:val="24"/>
+          <w:szCs w:val="24"/>
+        </w:rPr>
+        <w:t xml:space="preserve"> company from business loss</w:t>
+      </w:r>
+      <w:r>
+        <w:rPr>
+          <w:rFonts w:ascii="Times New Roman" w:hAnsi="Times New Roman" w:cs="Times New Roman"/>
+          <w:sz w:val="24"/>
+          <w:szCs w:val="24"/>
+        </w:rPr>
+        <w:t>.</w:t>
       </w:r>
     </w:p>
     <w:p>
@@ -8263,7 +8358,23 @@
           <w:sz w:val="24"/>
           <w:szCs w:val="24"/>
         </w:rPr>
-        <w:t xml:space="preserve"> is fraud and will stop buying those codes from them. Thus, there is no needed to call the police and interrogate the innocent customers allegedly</w:t>
+        <w:t xml:space="preserve"> is fraud and will stop buying those codes from them. </w:t>
+      </w:r>
+      <w:r>
+        <w:rPr>
+          <w:rFonts w:ascii="Times New Roman" w:hAnsi="Times New Roman" w:cs="Times New Roman"/>
+          <w:sz w:val="24"/>
+          <w:szCs w:val="24"/>
+        </w:rPr>
+        <w:t>In conclusion</w:t>
+      </w:r>
+      <w:r>
+        <w:rPr>
+          <w:rFonts w:ascii="Times New Roman" w:hAnsi="Times New Roman" w:cs="Times New Roman"/>
+          <w:sz w:val="24"/>
+          <w:szCs w:val="24"/>
+        </w:rPr>
+        <w:t>, there is no needed to call the police and interrogate the innocent customers allegedly</w:t>
       </w:r>
       <w:r>
         <w:rPr>
@@ -8293,7 +8404,7 @@
         </w:numPr>
         <w:spacing w:line="360" w:lineRule="auto"/>
       </w:pPr>
-      <w:bookmarkStart w:id="9" w:name="_Toc26169511"/>
+      <w:bookmarkStart w:id="8" w:name="_Toc26169511"/>
       <w:r>
         <w:t>Predictive</w:t>
       </w:r>
@@ -8303,7 +8414,7 @@
       <w:r>
         <w:t xml:space="preserve"> Techniques</w:t>
       </w:r>
-      <w:bookmarkEnd w:id="9"/>
+      <w:bookmarkEnd w:id="8"/>
     </w:p>
     <w:p>
       <w:pPr>
@@ -8322,7 +8433,23 @@
           <w:sz w:val="24"/>
           <w:szCs w:val="24"/>
         </w:rPr>
-        <w:t>I will use predictive analysis technique to address these two issues. Predictive analytic is to c</w:t>
+        <w:t>I</w:t>
+      </w:r>
+      <w:r>
+        <w:rPr>
+          <w:rFonts w:ascii="Times New Roman" w:hAnsi="Times New Roman" w:cs="Times New Roman"/>
+          <w:sz w:val="24"/>
+          <w:szCs w:val="24"/>
+        </w:rPr>
+        <w:t>t</w:t>
+      </w:r>
+      <w:r>
+        <w:rPr>
+          <w:rFonts w:ascii="Times New Roman" w:hAnsi="Times New Roman" w:cs="Times New Roman"/>
+          <w:sz w:val="24"/>
+          <w:szCs w:val="24"/>
+        </w:rPr>
+        <w:t xml:space="preserve"> will use predictive analysis technique to address these two issues. Predictive analytic is to c</w:t>
       </w:r>
       <w:r>
         <w:rPr>
@@ -8410,7 +8537,16 @@
           <w:sz w:val="24"/>
           <w:szCs w:val="24"/>
         </w:rPr>
-        <w:t xml:space="preserve">It also can improve the pattern detection and prevent criminal behavior </w:t>
+        <w:t xml:space="preserve">It also can improve </w:t>
+      </w:r>
+      <w:r>
+        <w:rPr>
+          <w:rFonts w:ascii="Times New Roman" w:hAnsi="Times New Roman" w:cs="Times New Roman"/>
+          <w:sz w:val="24"/>
+          <w:szCs w:val="24"/>
+        </w:rPr>
+        <w:lastRenderedPageBreak/>
+        <w:t xml:space="preserve">the pattern detection and prevent criminal behavior </w:t>
       </w:r>
       <w:r>
         <w:rPr>
@@ -8450,16 +8586,7 @@
           <w:sz w:val="24"/>
           <w:szCs w:val="24"/>
         </w:rPr>
-        <w:t xml:space="preserve">, not </w:t>
-      </w:r>
-      <w:r>
-        <w:rPr>
-          <w:rFonts w:ascii="Times New Roman" w:hAnsi="Times New Roman" w:cs="Times New Roman"/>
-          <w:sz w:val="24"/>
-          <w:szCs w:val="24"/>
-        </w:rPr>
-        <w:lastRenderedPageBreak/>
-        <w:t>all the customers are goo</w:t>
+        <w:t>, not all the customers are goo</w:t>
       </w:r>
       <w:r>
         <w:rPr>
@@ -8559,7 +8686,25 @@
           <w:sz w:val="24"/>
           <w:szCs w:val="24"/>
         </w:rPr>
-        <w:t>There are two types of supervised learning algorithm which are classification and regression.</w:t>
+        <w:t xml:space="preserve">There are two types of supervised </w:t>
+      </w:r>
+      <w:r>
+        <w:rPr>
+          <w:rFonts w:ascii="Times New Roman" w:hAnsi="Times New Roman" w:cs="Times New Roman"/>
+          <w:sz w:val="24"/>
+          <w:szCs w:val="24"/>
+        </w:rPr>
+        <w:t xml:space="preserve">machine </w:t>
+      </w:r>
+      <w:bookmarkStart w:id="9" w:name="_GoBack"/>
+      <w:bookmarkEnd w:id="9"/>
+      <w:r>
+        <w:rPr>
+          <w:rFonts w:ascii="Times New Roman" w:hAnsi="Times New Roman" w:cs="Times New Roman"/>
+          <w:sz w:val="24"/>
+          <w:szCs w:val="24"/>
+        </w:rPr>
+        <w:t>learning algorithm which are classification and regression.</w:t>
       </w:r>
     </w:p>
     <w:p>
@@ -8867,71 +9012,15 @@
           <w:sz w:val="24"/>
           <w:szCs w:val="24"/>
         </w:rPr>
-        <w:t>. T</w:t>
-      </w:r>
-      <w:r>
-        <w:rPr>
-          <w:rFonts w:ascii="Times New Roman" w:hAnsi="Times New Roman" w:cs="Times New Roman"/>
-          <w:sz w:val="24"/>
-          <w:szCs w:val="24"/>
-        </w:rPr>
-        <w:t xml:space="preserve">his may or may not solve the issue of the unauthorized coupon or voucher codes that </w:t>
-      </w:r>
-      <w:r>
-        <w:rPr>
-          <w:rFonts w:ascii="Times New Roman" w:hAnsi="Times New Roman" w:cs="Times New Roman"/>
-          <w:sz w:val="24"/>
-          <w:szCs w:val="24"/>
-        </w:rPr>
-        <w:t>sold</w:t>
-      </w:r>
-      <w:r>
-        <w:rPr>
-          <w:rFonts w:ascii="Times New Roman" w:hAnsi="Times New Roman" w:cs="Times New Roman"/>
-          <w:sz w:val="24"/>
-          <w:szCs w:val="24"/>
-        </w:rPr>
-        <w:t xml:space="preserve"> from the third </w:t>
-      </w:r>
-      <w:r>
-        <w:rPr>
-          <w:rFonts w:ascii="Times New Roman" w:hAnsi="Times New Roman" w:cs="Times New Roman"/>
-          <w:sz w:val="24"/>
-          <w:szCs w:val="24"/>
-        </w:rPr>
-        <w:t>parties’</w:t>
-      </w:r>
-      <w:r>
-        <w:rPr>
-          <w:rFonts w:ascii="Times New Roman" w:hAnsi="Times New Roman" w:cs="Times New Roman"/>
-          <w:sz w:val="24"/>
-          <w:szCs w:val="24"/>
-        </w:rPr>
-        <w:t xml:space="preserve"> source.</w:t>
-      </w:r>
-      <w:r>
-        <w:rPr>
-          <w:rFonts w:ascii="Times New Roman" w:hAnsi="Times New Roman" w:cs="Times New Roman"/>
-          <w:sz w:val="24"/>
-          <w:szCs w:val="24"/>
-        </w:rPr>
-        <w:t xml:space="preserve"> However, it would be the </w:t>
-      </w:r>
-      <w:r>
-        <w:rPr>
-          <w:rFonts w:ascii="Times New Roman" w:hAnsi="Times New Roman" w:cs="Times New Roman"/>
-          <w:sz w:val="24"/>
-          <w:szCs w:val="24"/>
-        </w:rPr>
-        <w:t>most suitable method</w:t>
-      </w:r>
-      <w:r>
-        <w:rPr>
-          <w:rFonts w:ascii="Times New Roman" w:hAnsi="Times New Roman" w:cs="Times New Roman"/>
-          <w:sz w:val="24"/>
-          <w:szCs w:val="24"/>
-        </w:rPr>
-        <w:t xml:space="preserve"> to validate a coupon or voucher codes.</w:t>
+        <w:t xml:space="preserve">. </w:t>
+      </w:r>
+      <w:r>
+        <w:rPr>
+          <w:rFonts w:ascii="Times New Roman" w:hAnsi="Times New Roman" w:cs="Times New Roman"/>
+          <w:sz w:val="24"/>
+          <w:szCs w:val="24"/>
+        </w:rPr>
+        <w:t>Therefore, classification would be the suitable solution for it.</w:t>
       </w:r>
     </w:p>
     <w:p>
@@ -10407,10 +10496,53 @@
       <w:pPr>
         <w:rPr>
           <w:rFonts w:ascii="Times New Roman" w:hAnsi="Times New Roman" w:cs="Times New Roman"/>
+          <w:sz w:val="24"/>
+          <w:szCs w:val="24"/>
+        </w:rPr>
+      </w:pPr>
+    </w:p>
+    <w:p>
+      <w:pPr>
+        <w:rPr>
+          <w:rFonts w:ascii="Times New Roman" w:hAnsi="Times New Roman" w:cs="Times New Roman"/>
+          <w:sz w:val="24"/>
+          <w:szCs w:val="24"/>
+        </w:rPr>
+      </w:pPr>
+    </w:p>
+    <w:p>
+      <w:pPr>
+        <w:rPr>
+          <w:rFonts w:ascii="Times New Roman" w:hAnsi="Times New Roman" w:cs="Times New Roman"/>
+          <w:sz w:val="24"/>
+          <w:szCs w:val="24"/>
+        </w:rPr>
+      </w:pPr>
+      <w:r>
+        <w:rPr>
+          <w:rFonts w:ascii="Times New Roman" w:hAnsi="Times New Roman" w:cs="Times New Roman"/>
+          <w:sz w:val="24"/>
+          <w:szCs w:val="24"/>
+        </w:rPr>
+        <w:t>Github link:</w:t>
+      </w:r>
+    </w:p>
+    <w:p>
+      <w:pPr>
+        <w:rPr>
+          <w:rFonts w:ascii="Times New Roman" w:hAnsi="Times New Roman" w:cs="Times New Roman"/>
           <w:sz w:val="32"/>
           <w:szCs w:val="32"/>
         </w:rPr>
       </w:pPr>
+      <w:hyperlink r:id="rId16" w:history="1">
+        <w:r>
+          <w:rPr>
+            <w:rStyle w:val="Hyperlink"/>
+          </w:rPr>
+          <w:t>https://github.com/neohks/Business-Intelligent-Assignment</w:t>
+        </w:r>
+      </w:hyperlink>
       <w:r>
         <w:rPr>
           <w:rFonts w:ascii="Times New Roman" w:hAnsi="Times New Roman" w:cs="Times New Roman"/>
@@ -10505,7 +10637,7 @@
         </w:rPr>
         <w:t xml:space="preserve"> [Online]. Available: </w:t>
       </w:r>
-      <w:hyperlink r:id="rId16" w:anchor="bi" w:history="1">
+      <w:hyperlink r:id="rId17" w:anchor="bi" w:history="1">
         <w:r>
           <w:rPr>
             <w:rStyle w:val="Hyperlink"/>
@@ -10557,25 +10689,7 @@
           <w:sz w:val="24"/>
           <w:szCs w:val="24"/>
         </w:rPr>
-        <w:t xml:space="preserve">D. Bari, M. </w:t>
-      </w:r>
-      <w:proofErr w:type="spellStart"/>
-      <w:r>
-        <w:rPr>
-          <w:rFonts w:ascii="Times New Roman" w:hAnsi="Times New Roman" w:cs="Times New Roman"/>
-          <w:sz w:val="24"/>
-          <w:szCs w:val="24"/>
-        </w:rPr>
-        <w:t>Chaouchi</w:t>
-      </w:r>
-      <w:proofErr w:type="spellEnd"/>
-      <w:r>
-        <w:rPr>
-          <w:rFonts w:ascii="Times New Roman" w:hAnsi="Times New Roman" w:cs="Times New Roman"/>
-          <w:sz w:val="24"/>
-          <w:szCs w:val="24"/>
-        </w:rPr>
-        <w:t xml:space="preserve"> and T. Jung, "Understanding Data Classification and Its Role in Predictive Analytics - dummies", dummies.</w:t>
+        <w:t>D. Bari, M. Chaouchi and T. Jung, "Understanding Data Classification and Its Role in Predictive Analytics - dummies", dummies.</w:t>
       </w:r>
       <w:r>
         <w:rPr>
@@ -10660,7 +10774,7 @@
         </w:rPr>
         <w:t xml:space="preserve">: 01- Dec- 2019 [Online]. Available: </w:t>
       </w:r>
-      <w:hyperlink r:id="rId17" w:history="1">
+      <w:hyperlink r:id="rId18" w:history="1">
         <w:r>
           <w:rPr>
             <w:rStyle w:val="Hyperlink"/>
@@ -10754,7 +10868,7 @@
         </w:rPr>
         <w:t xml:space="preserve">: 01- Dec- 2019 [Online]. Available: </w:t>
       </w:r>
-      <w:hyperlink r:id="rId18" w:history="1">
+      <w:hyperlink r:id="rId19" w:history="1">
         <w:r>
           <w:rPr>
             <w:rStyle w:val="Hyperlink"/>
@@ -10795,7 +10909,6 @@
       <w:r>
         <w:t xml:space="preserve"> </w:t>
       </w:r>
-      <w:proofErr w:type="spellStart"/>
       <w:r>
         <w:rPr>
           <w:rFonts w:ascii="Times New Roman" w:hAnsi="Times New Roman" w:cs="Times New Roman"/>
@@ -10804,14 +10917,21 @@
         </w:rPr>
         <w:t>statisticsfun</w:t>
       </w:r>
-      <w:proofErr w:type="spellEnd"/>
-      <w:r>
-        <w:rPr>
-          <w:rFonts w:ascii="Times New Roman" w:hAnsi="Times New Roman" w:cs="Times New Roman"/>
-          <w:sz w:val="24"/>
-          <w:szCs w:val="24"/>
-        </w:rPr>
-        <w:t>. “</w:t>
+      <w:r>
+        <w:rPr>
+          <w:rFonts w:ascii="Times New Roman" w:hAnsi="Times New Roman" w:cs="Times New Roman"/>
+          <w:sz w:val="24"/>
+          <w:szCs w:val="24"/>
+        </w:rPr>
+        <w:t xml:space="preserve"> (2012, Feb 5). </w:t>
+      </w:r>
+      <w:r>
+        <w:rPr>
+          <w:rFonts w:ascii="Times New Roman" w:hAnsi="Times New Roman" w:cs="Times New Roman"/>
+          <w:sz w:val="24"/>
+          <w:szCs w:val="24"/>
+        </w:rPr>
+        <w:t>“</w:t>
       </w:r>
       <w:r>
         <w:rPr>
@@ -10829,39 +10949,13 @@
         </w:rPr>
         <w:t xml:space="preserve">”, </w:t>
       </w:r>
-      <w:proofErr w:type="spellStart"/>
-      <w:r>
-        <w:rPr>
-          <w:rFonts w:ascii="Times New Roman" w:hAnsi="Times New Roman" w:cs="Times New Roman"/>
-          <w:sz w:val="24"/>
-          <w:szCs w:val="24"/>
-        </w:rPr>
-        <w:t>Youtube</w:t>
-      </w:r>
-      <w:proofErr w:type="spellEnd"/>
-      <w:r>
-        <w:rPr>
-          <w:rFonts w:ascii="Times New Roman" w:hAnsi="Times New Roman" w:cs="Times New Roman"/>
-          <w:sz w:val="24"/>
-          <w:szCs w:val="24"/>
-        </w:rPr>
-        <w:t xml:space="preserve">, </w:t>
-      </w:r>
-      <w:r>
-        <w:rPr>
-          <w:rFonts w:ascii="Times New Roman" w:hAnsi="Times New Roman" w:cs="Times New Roman"/>
-          <w:sz w:val="24"/>
-          <w:szCs w:val="24"/>
-        </w:rPr>
-        <w:t>2012</w:t>
-      </w:r>
-      <w:r>
-        <w:rPr>
-          <w:rFonts w:ascii="Times New Roman" w:hAnsi="Times New Roman" w:cs="Times New Roman"/>
-          <w:sz w:val="24"/>
-          <w:szCs w:val="24"/>
-        </w:rPr>
-        <w:t>.</w:t>
+      <w:r>
+        <w:rPr>
+          <w:rFonts w:ascii="Times New Roman" w:hAnsi="Times New Roman" w:cs="Times New Roman"/>
+          <w:sz w:val="24"/>
+          <w:szCs w:val="24"/>
+        </w:rPr>
+        <w:t>Youtube.</w:t>
       </w:r>
       <w:r>
         <w:rPr>
@@ -10903,7 +10997,7 @@
         </w:rPr>
         <w:t xml:space="preserve"> [Video file]. Available: </w:t>
       </w:r>
-      <w:hyperlink r:id="rId19" w:history="1">
+      <w:hyperlink r:id="rId20" w:history="1">
         <w:r>
           <w:rPr>
             <w:rStyle w:val="Hyperlink"/>
@@ -10951,7 +11045,7 @@
       </w:r>
     </w:p>
     <w:sectPr>
-      <w:footerReference w:type="default" r:id="rId20"/>
+      <w:footerReference w:type="default" r:id="rId21"/>
       <w:pgSz w:w="11906" w:h="16838"/>
       <w:pgMar w:top="1440" w:right="1440" w:bottom="1440" w:left="2160" w:header="708" w:footer="708" w:gutter="0"/>
       <w:cols w:space="708"/>
@@ -12898,7 +12992,7 @@
 </file>
 
 <file path=customXml/itemProps1.xml><?xml version="1.0" encoding="utf-8"?>
-<ds:datastoreItem xmlns:ds="http://schemas.openxmlformats.org/officeDocument/2006/customXml" ds:itemID="{39CA712D-ACA9-4E38-96FB-7627ACE84AB3}">
+<ds:datastoreItem xmlns:ds="http://schemas.openxmlformats.org/officeDocument/2006/customXml" ds:itemID="{4773C3AF-C18F-4121-81AA-4B9EEA29A63B}">
   <ds:schemaRefs>
     <ds:schemaRef ds:uri="http://schemas.openxmlformats.org/officeDocument/2006/bibliography"/>
   </ds:schemaRefs>

</xml_diff>

<commit_message>
Include a reference with book in Discussion part
</commit_message>
<xml_diff>
--- a/NKS.B1472.BI.Individual.docx
+++ b/NKS.B1472.BI.Individual.docx
@@ -4957,10 +4957,6 @@
         <w:br w:type="page"/>
       </w:r>
     </w:p>
-    <w:p/>
-    <w:p/>
-    <w:p/>
-    <w:p/>
     <w:sdt>
       <w:sdtPr>
         <w:rPr>
@@ -6454,7 +6450,7 @@
           <w:sz w:val="24"/>
           <w:szCs w:val="24"/>
         </w:rPr>
-        <w:t>there should have</w:t>
+        <w:t>there have</w:t>
       </w:r>
       <w:r>
         <w:rPr>
@@ -6526,7 +6522,23 @@
           <w:sz w:val="24"/>
           <w:szCs w:val="24"/>
         </w:rPr>
-        <w:t xml:space="preserve">this incident. Firstly, there </w:t>
+        <w:t xml:space="preserve">this </w:t>
+      </w:r>
+      <w:r>
+        <w:rPr>
+          <w:rFonts w:ascii="Times New Roman" w:hAnsi="Times New Roman" w:cs="Times New Roman"/>
+          <w:sz w:val="24"/>
+          <w:szCs w:val="24"/>
+        </w:rPr>
+        <w:t>case</w:t>
+      </w:r>
+      <w:r>
+        <w:rPr>
+          <w:rFonts w:ascii="Times New Roman" w:hAnsi="Times New Roman" w:cs="Times New Roman"/>
+          <w:sz w:val="24"/>
+          <w:szCs w:val="24"/>
+        </w:rPr>
+        <w:t xml:space="preserve">. Firstly, there </w:t>
       </w:r>
       <w:r>
         <w:rPr>
@@ -6730,7 +6742,23 @@
           <w:sz w:val="24"/>
           <w:szCs w:val="24"/>
         </w:rPr>
-        <w:t>The second issue that Domino’s Pizza Malaysia faced is that the online ordering system is exploited</w:t>
+        <w:t xml:space="preserve">The second issue that </w:t>
+      </w:r>
+      <w:r>
+        <w:rPr>
+          <w:rFonts w:ascii="Times New Roman" w:hAnsi="Times New Roman" w:cs="Times New Roman"/>
+          <w:sz w:val="24"/>
+          <w:szCs w:val="24"/>
+        </w:rPr>
+        <w:t>identified</w:t>
+      </w:r>
+      <w:r>
+        <w:rPr>
+          <w:rFonts w:ascii="Times New Roman" w:hAnsi="Times New Roman" w:cs="Times New Roman"/>
+          <w:sz w:val="24"/>
+          <w:szCs w:val="24"/>
+        </w:rPr>
+        <w:t xml:space="preserve"> is that the online ordering system is exploited</w:t>
       </w:r>
       <w:r>
         <w:rPr>
@@ -6874,7 +6902,23 @@
           <w:sz w:val="24"/>
           <w:szCs w:val="24"/>
         </w:rPr>
-        <w:t xml:space="preserve">Domino’s Pizza Malaysia suspect some of the customers had “hacked” the system </w:t>
+        <w:t xml:space="preserve">Domino’s Pizza Malaysia suspect some of the customers had “hacked” </w:t>
+      </w:r>
+      <w:r>
+        <w:rPr>
+          <w:rFonts w:ascii="Times New Roman" w:hAnsi="Times New Roman" w:cs="Times New Roman"/>
+          <w:sz w:val="24"/>
+          <w:szCs w:val="24"/>
+        </w:rPr>
+        <w:t xml:space="preserve">into </w:t>
+      </w:r>
+      <w:r>
+        <w:rPr>
+          <w:rFonts w:ascii="Times New Roman" w:hAnsi="Times New Roman" w:cs="Times New Roman"/>
+          <w:sz w:val="24"/>
+          <w:szCs w:val="24"/>
+        </w:rPr>
+        <w:t xml:space="preserve">the system </w:t>
       </w:r>
       <w:r>
         <w:rPr>
@@ -7533,7 +7577,23 @@
           <w:sz w:val="24"/>
           <w:szCs w:val="24"/>
         </w:rPr>
-        <w:t xml:space="preserve"> faced </w:t>
+        <w:t xml:space="preserve"> </w:t>
+      </w:r>
+      <w:r>
+        <w:rPr>
+          <w:rFonts w:ascii="Times New Roman" w:hAnsi="Times New Roman" w:cs="Times New Roman"/>
+          <w:sz w:val="24"/>
+          <w:szCs w:val="24"/>
+        </w:rPr>
+        <w:t>identified</w:t>
+      </w:r>
+      <w:r>
+        <w:rPr>
+          <w:rFonts w:ascii="Times New Roman" w:hAnsi="Times New Roman" w:cs="Times New Roman"/>
+          <w:sz w:val="24"/>
+          <w:szCs w:val="24"/>
+        </w:rPr>
+        <w:t xml:space="preserve"> </w:t>
       </w:r>
       <w:r>
         <w:rPr>
@@ -8015,14 +8075,6 @@
           <w:szCs w:val="24"/>
         </w:rPr>
         <w:t xml:space="preserve"> coupons are being used</w:t>
-      </w:r>
-      <w:r>
-        <w:rPr>
-          <w:rFonts w:ascii="Times New Roman" w:hAnsi="Times New Roman" w:cs="Times New Roman"/>
-          <w:sz w:val="24"/>
-          <w:szCs w:val="24"/>
-        </w:rPr>
-        <w:t xml:space="preserve"> to have the huge amount of discount</w:t>
       </w:r>
       <w:r>
         <w:rPr>
@@ -8433,23 +8485,15 @@
           <w:sz w:val="24"/>
           <w:szCs w:val="24"/>
         </w:rPr>
-        <w:t>I</w:t>
-      </w:r>
-      <w:r>
-        <w:rPr>
-          <w:rFonts w:ascii="Times New Roman" w:hAnsi="Times New Roman" w:cs="Times New Roman"/>
-          <w:sz w:val="24"/>
-          <w:szCs w:val="24"/>
-        </w:rPr>
-        <w:t>t</w:t>
-      </w:r>
-      <w:r>
-        <w:rPr>
-          <w:rFonts w:ascii="Times New Roman" w:hAnsi="Times New Roman" w:cs="Times New Roman"/>
-          <w:sz w:val="24"/>
-          <w:szCs w:val="24"/>
-        </w:rPr>
-        <w:t xml:space="preserve"> will use predictive analysis technique to address these two issues. Predictive analytic is to c</w:t>
+        <w:t>The propose techniques to address these two issues are predictive</w:t>
+      </w:r>
+      <w:r>
+        <w:rPr>
+          <w:rFonts w:ascii="Times New Roman" w:hAnsi="Times New Roman" w:cs="Times New Roman"/>
+          <w:sz w:val="24"/>
+          <w:szCs w:val="24"/>
+        </w:rPr>
+        <w:t>. Predictive analytic is to c</w:t>
       </w:r>
       <w:r>
         <w:rPr>
@@ -8537,7 +8581,31 @@
           <w:sz w:val="24"/>
           <w:szCs w:val="24"/>
         </w:rPr>
-        <w:t xml:space="preserve">It also can improve </w:t>
+        <w:t xml:space="preserve">It also can improve the pattern detection and prevent criminal behavior </w:t>
+      </w:r>
+      <w:r>
+        <w:rPr>
+          <w:rFonts w:ascii="Times New Roman" w:hAnsi="Times New Roman" w:cs="Times New Roman"/>
+          <w:sz w:val="24"/>
+          <w:szCs w:val="24"/>
+        </w:rPr>
+        <w:t>[3]</w:t>
+      </w:r>
+      <w:r>
+        <w:rPr>
+          <w:rFonts w:ascii="Times New Roman" w:hAnsi="Times New Roman" w:cs="Times New Roman"/>
+          <w:sz w:val="24"/>
+          <w:szCs w:val="24"/>
+        </w:rPr>
+        <w:t>.</w:t>
+      </w:r>
+      <w:r>
+        <w:rPr>
+          <w:rFonts w:ascii="Times New Roman" w:hAnsi="Times New Roman" w:cs="Times New Roman"/>
+          <w:sz w:val="24"/>
+          <w:szCs w:val="24"/>
+        </w:rPr>
+        <w:t xml:space="preserve"> </w:t>
       </w:r>
       <w:r>
         <w:rPr>
@@ -8546,15 +8614,39 @@
           <w:szCs w:val="24"/>
         </w:rPr>
         <w:lastRenderedPageBreak/>
-        <w:t xml:space="preserve">the pattern detection and prevent criminal behavior </w:t>
-      </w:r>
-      <w:r>
-        <w:rPr>
-          <w:rFonts w:ascii="Times New Roman" w:hAnsi="Times New Roman" w:cs="Times New Roman"/>
-          <w:sz w:val="24"/>
-          <w:szCs w:val="24"/>
-        </w:rPr>
-        <w:t>[3]</w:t>
+        <w:t>Domino’s Pizza Malaysia established its business at 1997 [7]. Therefore, it should have a large database</w:t>
+      </w:r>
+      <w:r>
+        <w:rPr>
+          <w:rFonts w:ascii="Times New Roman" w:hAnsi="Times New Roman" w:cs="Times New Roman"/>
+          <w:sz w:val="24"/>
+          <w:szCs w:val="24"/>
+        </w:rPr>
+        <w:t xml:space="preserve"> </w:t>
+      </w:r>
+      <w:r>
+        <w:rPr>
+          <w:rFonts w:ascii="Times New Roman" w:hAnsi="Times New Roman" w:cs="Times New Roman"/>
+          <w:sz w:val="24"/>
+          <w:szCs w:val="24"/>
+        </w:rPr>
+        <w:t>to store every price order and customers’ purchase history. This is where machine learning could help the business by data mining.</w:t>
+      </w:r>
+      <w:r>
+        <w:rPr>
+          <w:rFonts w:ascii="Times New Roman" w:hAnsi="Times New Roman" w:cs="Times New Roman"/>
+          <w:sz w:val="24"/>
+          <w:szCs w:val="24"/>
+        </w:rPr>
+        <w:t xml:space="preserve"> Data mining is using a large volume of data is processed to construct a simple model with valuable use, for instance, having a high predictive accuracy</w:t>
+      </w:r>
+      <w:r>
+        <w:rPr>
+          <w:rFonts w:ascii="Times New Roman" w:hAnsi="Times New Roman" w:cs="Times New Roman"/>
+          <w:sz w:val="24"/>
+          <w:szCs w:val="24"/>
+        </w:rPr>
+        <w:t xml:space="preserve"> [8]</w:t>
       </w:r>
       <w:r>
         <w:rPr>
@@ -8571,86 +8663,6 @@
           <w:szCs w:val="24"/>
         </w:rPr>
         <w:t xml:space="preserve"> </w:t>
-      </w:r>
-      <w:r>
-        <w:rPr>
-          <w:rFonts w:ascii="Times New Roman" w:hAnsi="Times New Roman" w:cs="Times New Roman"/>
-          <w:sz w:val="24"/>
-          <w:szCs w:val="24"/>
-        </w:rPr>
-        <w:t>Logically</w:t>
-      </w:r>
-      <w:r>
-        <w:rPr>
-          <w:rFonts w:ascii="Times New Roman" w:hAnsi="Times New Roman" w:cs="Times New Roman"/>
-          <w:sz w:val="24"/>
-          <w:szCs w:val="24"/>
-        </w:rPr>
-        <w:t>, not all the customers are goo</w:t>
-      </w:r>
-      <w:r>
-        <w:rPr>
-          <w:rFonts w:ascii="Times New Roman" w:hAnsi="Times New Roman" w:cs="Times New Roman"/>
-          <w:sz w:val="24"/>
-          <w:szCs w:val="24"/>
-        </w:rPr>
-        <w:t>d</w:t>
-      </w:r>
-      <w:r>
-        <w:rPr>
-          <w:rFonts w:ascii="Times New Roman" w:hAnsi="Times New Roman" w:cs="Times New Roman"/>
-          <w:sz w:val="24"/>
-          <w:szCs w:val="24"/>
-        </w:rPr>
-        <w:t>, so it</w:t>
-      </w:r>
-      <w:r>
-        <w:rPr>
-          <w:rFonts w:ascii="Times New Roman" w:hAnsi="Times New Roman" w:cs="Times New Roman"/>
-          <w:sz w:val="24"/>
-          <w:szCs w:val="24"/>
-        </w:rPr>
-        <w:t xml:space="preserve"> i</w:t>
-      </w:r>
-      <w:r>
-        <w:rPr>
-          <w:rFonts w:ascii="Times New Roman" w:hAnsi="Times New Roman" w:cs="Times New Roman"/>
-          <w:sz w:val="24"/>
-          <w:szCs w:val="24"/>
-        </w:rPr>
-        <w:t xml:space="preserve">s better to classify which customers are good and try to </w:t>
-      </w:r>
-      <w:r>
-        <w:rPr>
-          <w:rFonts w:ascii="Times New Roman" w:hAnsi="Times New Roman" w:cs="Times New Roman"/>
-          <w:sz w:val="24"/>
-          <w:szCs w:val="24"/>
-        </w:rPr>
-        <w:t>have</w:t>
-      </w:r>
-      <w:r>
-        <w:rPr>
-          <w:rFonts w:ascii="Times New Roman" w:hAnsi="Times New Roman" w:cs="Times New Roman"/>
-          <w:sz w:val="24"/>
-          <w:szCs w:val="24"/>
-        </w:rPr>
-        <w:t xml:space="preserve"> connection with them so that the business</w:t>
-      </w:r>
-      <w:r>
-        <w:rPr>
-          <w:rFonts w:ascii="Times New Roman" w:hAnsi="Times New Roman" w:cs="Times New Roman"/>
-          <w:sz w:val="24"/>
-          <w:szCs w:val="24"/>
-        </w:rPr>
-        <w:t xml:space="preserve"> sales</w:t>
-      </w:r>
-      <w:r>
-        <w:rPr>
-          <w:rFonts w:ascii="Times New Roman" w:hAnsi="Times New Roman" w:cs="Times New Roman"/>
-          <w:sz w:val="24"/>
-          <w:szCs w:val="24"/>
-        </w:rPr>
-        <w:t xml:space="preserve"> will be consistent. </w:t>
       </w:r>
     </w:p>
     <w:p>
@@ -8670,7 +8682,47 @@
           <w:sz w:val="24"/>
           <w:szCs w:val="24"/>
         </w:rPr>
-        <w:t>For both of the problems that Domino’s Pizza Malaysia faced, it is suitable to use a supervised machine learning algorithm to solve those issues. A supervised learning is where there is an input variable (x) and output variable (y) that uses an algorithm to learn the mapping function from the input to the output [4].</w:t>
+        <w:t xml:space="preserve">For both of the problems that Domino’s Pizza Malaysia </w:t>
+      </w:r>
+      <w:r>
+        <w:rPr>
+          <w:rFonts w:ascii="Times New Roman" w:hAnsi="Times New Roman" w:cs="Times New Roman"/>
+          <w:sz w:val="24"/>
+          <w:szCs w:val="24"/>
+        </w:rPr>
+        <w:t>identified</w:t>
+      </w:r>
+      <w:r>
+        <w:rPr>
+          <w:rFonts w:ascii="Times New Roman" w:hAnsi="Times New Roman" w:cs="Times New Roman"/>
+          <w:sz w:val="24"/>
+          <w:szCs w:val="24"/>
+        </w:rPr>
+        <w:t>, it is suitable to use a supervised machine learning algorithm to solve those issues</w:t>
+      </w:r>
+      <w:r>
+        <w:rPr>
+          <w:rFonts w:ascii="Times New Roman" w:hAnsi="Times New Roman" w:cs="Times New Roman"/>
+          <w:sz w:val="24"/>
+          <w:szCs w:val="24"/>
+        </w:rPr>
+        <w:t xml:space="preserve">. </w:t>
+      </w:r>
+      <w:r>
+        <w:rPr>
+          <w:rFonts w:ascii="Times New Roman" w:hAnsi="Times New Roman" w:cs="Times New Roman"/>
+          <w:sz w:val="24"/>
+          <w:szCs w:val="24"/>
+        </w:rPr>
+        <w:t>It</w:t>
+      </w:r>
+      <w:r>
+        <w:rPr>
+          <w:rFonts w:ascii="Times New Roman" w:hAnsi="Times New Roman" w:cs="Times New Roman"/>
+          <w:sz w:val="24"/>
+          <w:szCs w:val="24"/>
+        </w:rPr>
+        <w:t xml:space="preserve"> is where there is an input variable (x) and output variable (y) that uses an algorithm to learn the mapping function from the input to the output [4].</w:t>
       </w:r>
       <w:r>
         <w:rPr>
@@ -8686,15 +8738,23 @@
           <w:sz w:val="24"/>
           <w:szCs w:val="24"/>
         </w:rPr>
-        <w:t xml:space="preserve">There are two types of supervised </w:t>
-      </w:r>
-      <w:r>
-        <w:rPr>
-          <w:rFonts w:ascii="Times New Roman" w:hAnsi="Times New Roman" w:cs="Times New Roman"/>
-          <w:sz w:val="24"/>
-          <w:szCs w:val="24"/>
-        </w:rPr>
-        <w:t xml:space="preserve">machine </w:t>
+        <w:t xml:space="preserve">There are two types of </w:t>
+      </w:r>
+      <w:r>
+        <w:rPr>
+          <w:rFonts w:ascii="Times New Roman" w:hAnsi="Times New Roman" w:cs="Times New Roman"/>
+          <w:sz w:val="24"/>
+          <w:szCs w:val="24"/>
+        </w:rPr>
+        <w:t>data mining models can be used in these identified issues</w:t>
+      </w:r>
+      <w:r>
+        <w:rPr>
+          <w:rFonts w:ascii="Times New Roman" w:hAnsi="Times New Roman" w:cs="Times New Roman"/>
+          <w:sz w:val="24"/>
+          <w:szCs w:val="24"/>
+        </w:rPr>
+        <w:t xml:space="preserve"> </w:t>
       </w:r>
       <w:bookmarkStart w:id="9" w:name="_GoBack"/>
       <w:bookmarkEnd w:id="9"/>
@@ -8704,7 +8764,7 @@
           <w:sz w:val="24"/>
           <w:szCs w:val="24"/>
         </w:rPr>
-        <w:t>learning algorithm which are classification and regression.</w:t>
+        <w:t>which are classification and regression.</w:t>
       </w:r>
     </w:p>
     <w:p>
@@ -9064,15 +9124,31 @@
           <w:sz w:val="24"/>
           <w:szCs w:val="24"/>
         </w:rPr>
-        <w:t xml:space="preserve"> would </w:t>
-      </w:r>
-      <w:r>
-        <w:rPr>
-          <w:rFonts w:ascii="Times New Roman" w:hAnsi="Times New Roman" w:cs="Times New Roman"/>
-          <w:sz w:val="24"/>
-          <w:szCs w:val="24"/>
-        </w:rPr>
-        <w:t>better</w:t>
+        <w:t xml:space="preserve"> would</w:t>
+      </w:r>
+      <w:r>
+        <w:rPr>
+          <w:rFonts w:ascii="Times New Roman" w:hAnsi="Times New Roman" w:cs="Times New Roman"/>
+          <w:sz w:val="24"/>
+          <w:szCs w:val="24"/>
+        </w:rPr>
+        <w:t xml:space="preserve"> be</w:t>
+      </w:r>
+      <w:r>
+        <w:rPr>
+          <w:rFonts w:ascii="Times New Roman" w:hAnsi="Times New Roman" w:cs="Times New Roman"/>
+          <w:sz w:val="24"/>
+          <w:szCs w:val="24"/>
+        </w:rPr>
+        <w:t xml:space="preserve"> </w:t>
+      </w:r>
+      <w:r>
+        <w:rPr>
+          <w:rFonts w:ascii="Times New Roman" w:hAnsi="Times New Roman" w:cs="Times New Roman"/>
+          <w:sz w:val="24"/>
+          <w:szCs w:val="24"/>
+        </w:rPr>
+        <w:t>suitable</w:t>
       </w:r>
       <w:r>
         <w:rPr>
@@ -9176,6 +9252,63 @@
           <w:sz w:val="24"/>
           <w:szCs w:val="24"/>
         </w:rPr>
+        <w:t>It essentially uses the key</w:t>
+      </w:r>
+      <w:r>
+        <w:rPr>
+          <w:rFonts w:ascii="Times New Roman" w:hAnsi="Times New Roman" w:cs="Times New Roman"/>
+          <w:sz w:val="24"/>
+          <w:szCs w:val="24"/>
+        </w:rPr>
+        <w:t xml:space="preserve"> </w:t>
+      </w:r>
+      <w:r>
+        <w:rPr>
+          <w:rFonts w:ascii="Times New Roman" w:hAnsi="Times New Roman" w:cs="Times New Roman"/>
+          <w:sz w:val="24"/>
+          <w:szCs w:val="24"/>
+        </w:rPr>
+        <w:t xml:space="preserve">features to predict relations between variables </w:t>
+      </w:r>
+      <w:r>
+        <w:rPr>
+          <w:rFonts w:ascii="Times New Roman" w:hAnsi="Times New Roman" w:cs="Times New Roman"/>
+          <w:sz w:val="24"/>
+          <w:szCs w:val="24"/>
+        </w:rPr>
+        <w:lastRenderedPageBreak/>
+        <w:t>based on</w:t>
+      </w:r>
+      <w:r>
+        <w:rPr>
+          <w:rFonts w:ascii="Times New Roman" w:hAnsi="Times New Roman" w:cs="Times New Roman"/>
+          <w:sz w:val="24"/>
+          <w:szCs w:val="24"/>
+        </w:rPr>
+        <w:t xml:space="preserve"> </w:t>
+      </w:r>
+      <w:r>
+        <w:rPr>
+          <w:rFonts w:ascii="Times New Roman" w:hAnsi="Times New Roman" w:cs="Times New Roman"/>
+          <w:sz w:val="24"/>
+          <w:szCs w:val="24"/>
+        </w:rPr>
+        <w:t>their dependencies on other features</w:t>
+      </w:r>
+      <w:r>
+        <w:rPr>
+          <w:rFonts w:ascii="Times New Roman" w:hAnsi="Times New Roman" w:cs="Times New Roman"/>
+          <w:sz w:val="24"/>
+          <w:szCs w:val="24"/>
+        </w:rPr>
+        <w:t xml:space="preserve">. </w:t>
+      </w:r>
+      <w:r>
+        <w:rPr>
+          <w:rFonts w:ascii="Times New Roman" w:hAnsi="Times New Roman" w:cs="Times New Roman"/>
+          <w:sz w:val="24"/>
+          <w:szCs w:val="24"/>
+        </w:rPr>
         <w:t>For the case study, the figures below will assist the explanation of why using linear regression</w:t>
       </w:r>
       <w:r>
@@ -9208,7 +9341,23 @@
           <w:sz w:val="24"/>
           <w:szCs w:val="24"/>
         </w:rPr>
-        <w:t xml:space="preserve">and solve the issue </w:t>
+        <w:t xml:space="preserve">and </w:t>
+      </w:r>
+      <w:r>
+        <w:rPr>
+          <w:rFonts w:ascii="Times New Roman" w:hAnsi="Times New Roman" w:cs="Times New Roman"/>
+          <w:sz w:val="24"/>
+          <w:szCs w:val="24"/>
+        </w:rPr>
+        <w:t>address</w:t>
+      </w:r>
+      <w:r>
+        <w:rPr>
+          <w:rFonts w:ascii="Times New Roman" w:hAnsi="Times New Roman" w:cs="Times New Roman"/>
+          <w:sz w:val="24"/>
+          <w:szCs w:val="24"/>
+        </w:rPr>
+        <w:t xml:space="preserve"> the issue </w:t>
       </w:r>
       <w:r>
         <w:rPr>
@@ -9255,7 +9404,6 @@
           <w:sz w:val="32"/>
           <w:szCs w:val="32"/>
         </w:rPr>
-        <w:lastRenderedPageBreak/>
         <mc:AlternateContent>
           <mc:Choice Requires="wpg">
             <w:drawing>
@@ -10355,6 +10503,7 @@
           <w:sz w:val="24"/>
           <w:szCs w:val="24"/>
         </w:rPr>
+        <w:lastRenderedPageBreak/>
         <w:t xml:space="preserve">However, </w:t>
       </w:r>
       <w:r>
@@ -10363,7 +10512,23 @@
           <w:sz w:val="24"/>
           <w:szCs w:val="24"/>
         </w:rPr>
-        <w:t>just like the problem faced from the Domino’s Pizza Malaysia, as the number of purchase</w:t>
+        <w:t xml:space="preserve">just like the problem </w:t>
+      </w:r>
+      <w:r>
+        <w:rPr>
+          <w:rFonts w:ascii="Times New Roman" w:hAnsi="Times New Roman" w:cs="Times New Roman"/>
+          <w:sz w:val="24"/>
+          <w:szCs w:val="24"/>
+        </w:rPr>
+        <w:t>identified</w:t>
+      </w:r>
+      <w:r>
+        <w:rPr>
+          <w:rFonts w:ascii="Times New Roman" w:hAnsi="Times New Roman" w:cs="Times New Roman"/>
+          <w:sz w:val="24"/>
+          <w:szCs w:val="24"/>
+        </w:rPr>
+        <w:t xml:space="preserve"> from the Domino’s Pizza Malaysia, as the number of purchase</w:t>
       </w:r>
       <w:r>
         <w:rPr>
@@ -10411,7 +10576,6 @@
       </w:pPr>
       <w:bookmarkStart w:id="10" w:name="_Toc26169512"/>
       <w:r>
-        <w:lastRenderedPageBreak/>
         <w:t>Conclusion</w:t>
       </w:r>
       <w:bookmarkEnd w:id="10"/>
@@ -10721,8 +10885,19 @@
           <w:sz w:val="24"/>
           <w:szCs w:val="24"/>
         </w:rPr>
-        <w:t xml:space="preserve">: 01- Dec- 2019 [Online]. Available: https://www.dummies.com/programming/big-data/data-science/understanding-data-classification-role-predictive-analytics/ </w:t>
-      </w:r>
+        <w:t xml:space="preserve">: 01- Dec- 2019 [Online]. Available: </w:t>
+      </w:r>
+      <w:hyperlink r:id="rId18" w:history="1">
+        <w:r>
+          <w:rPr>
+            <w:rStyle w:val="Hyperlink"/>
+            <w:rFonts w:ascii="Times New Roman" w:hAnsi="Times New Roman" w:cs="Times New Roman"/>
+            <w:sz w:val="24"/>
+            <w:szCs w:val="24"/>
+          </w:rPr>
+          <w:t>https://www.dummies.com/programming/big-data/data-science/understanding-data-classification-role-predictive-analytics/</w:t>
+        </w:r>
+      </w:hyperlink>
     </w:p>
     <w:p>
       <w:pPr>
@@ -10740,6 +10915,14 @@
           <w:sz w:val="24"/>
           <w:szCs w:val="24"/>
         </w:rPr>
+        <w:t xml:space="preserve"> </w:t>
+      </w:r>
+      <w:r>
+        <w:rPr>
+          <w:rFonts w:ascii="Times New Roman" w:hAnsi="Times New Roman" w:cs="Times New Roman"/>
+          <w:sz w:val="24"/>
+          <w:szCs w:val="24"/>
+        </w:rPr>
         <w:t>[3]</w:t>
       </w:r>
       <w:r>
@@ -10774,7 +10957,7 @@
         </w:rPr>
         <w:t xml:space="preserve">: 01- Dec- 2019 [Online]. Available: </w:t>
       </w:r>
-      <w:hyperlink r:id="rId18" w:history="1">
+      <w:hyperlink r:id="rId19" w:history="1">
         <w:r>
           <w:rPr>
             <w:rStyle w:val="Hyperlink"/>
@@ -10868,7 +11051,7 @@
         </w:rPr>
         <w:t xml:space="preserve">: 01- Dec- 2019 [Online]. Available: </w:t>
       </w:r>
-      <w:hyperlink r:id="rId19" w:history="1">
+      <w:hyperlink r:id="rId20" w:history="1">
         <w:r>
           <w:rPr>
             <w:rStyle w:val="Hyperlink"/>
@@ -10997,7 +11180,7 @@
         </w:rPr>
         <w:t xml:space="preserve"> [Video file]. Available: </w:t>
       </w:r>
-      <w:hyperlink r:id="rId20" w:history="1">
+      <w:hyperlink r:id="rId21" w:history="1">
         <w:r>
           <w:rPr>
             <w:rStyle w:val="Hyperlink"/>
@@ -11041,11 +11224,198 @@
           <w:sz w:val="24"/>
           <w:szCs w:val="24"/>
         </w:rPr>
-        <w:t>R. Gandhi, "Introduction to Machine Learning Algorithms: Linear Regression", Medium, 2018. [Online]. Available: https://towardsdatascience.com/introduction-to-machine-learning-algorithms-linear-regression-14c4e325882a. [Accessed: 01- Dec- 2019].</w:t>
+        <w:t>R. Gandhi, "Introduction to Machine Learning Algorithms: Linear Regression", Medium, 2018.</w:t>
+      </w:r>
+      <w:r>
+        <w:rPr>
+          <w:rFonts w:ascii="Times New Roman" w:hAnsi="Times New Roman" w:cs="Times New Roman"/>
+          <w:sz w:val="24"/>
+          <w:szCs w:val="24"/>
+        </w:rPr>
+        <w:t xml:space="preserve"> </w:t>
+      </w:r>
+      <w:r>
+        <w:rPr>
+          <w:rFonts w:ascii="Times New Roman" w:hAnsi="Times New Roman" w:cs="Times New Roman"/>
+          <w:sz w:val="24"/>
+          <w:szCs w:val="24"/>
+        </w:rPr>
+        <w:t>Accessed</w:t>
+      </w:r>
+      <w:r>
+        <w:rPr>
+          <w:rFonts w:ascii="Times New Roman" w:hAnsi="Times New Roman" w:cs="Times New Roman"/>
+          <w:sz w:val="24"/>
+          <w:szCs w:val="24"/>
+        </w:rPr>
+        <w:t xml:space="preserve"> on</w:t>
+      </w:r>
+      <w:r>
+        <w:rPr>
+          <w:rFonts w:ascii="Times New Roman" w:hAnsi="Times New Roman" w:cs="Times New Roman"/>
+          <w:sz w:val="24"/>
+          <w:szCs w:val="24"/>
+        </w:rPr>
+        <w:t>: 01- Dec- 2019</w:t>
+      </w:r>
+      <w:r>
+        <w:rPr>
+          <w:rFonts w:ascii="Times New Roman" w:hAnsi="Times New Roman" w:cs="Times New Roman"/>
+          <w:sz w:val="24"/>
+          <w:szCs w:val="24"/>
+        </w:rPr>
+        <w:t xml:space="preserve"> [Online]. Available: https://towardsdatascience.com/introduction-to-machine-learning-algorithms-linear-regression-14c4e325882a.</w:t>
+      </w:r>
+    </w:p>
+    <w:p>
+      <w:pPr>
+        <w:spacing w:line="360" w:lineRule="auto"/>
+        <w:jc w:val="both"/>
+        <w:rPr>
+          <w:rFonts w:ascii="Times New Roman" w:hAnsi="Times New Roman" w:cs="Times New Roman"/>
+          <w:sz w:val="24"/>
+          <w:szCs w:val="24"/>
+        </w:rPr>
+      </w:pPr>
+      <w:r>
+        <w:rPr>
+          <w:rFonts w:ascii="Times New Roman" w:hAnsi="Times New Roman" w:cs="Times New Roman"/>
+          <w:sz w:val="24"/>
+          <w:szCs w:val="24"/>
+        </w:rPr>
+        <w:t>[</w:t>
+      </w:r>
+      <w:r>
+        <w:rPr>
+          <w:rFonts w:ascii="Times New Roman" w:hAnsi="Times New Roman" w:cs="Times New Roman"/>
+          <w:sz w:val="24"/>
+          <w:szCs w:val="24"/>
+        </w:rPr>
+        <w:t>7</w:t>
+      </w:r>
+      <w:r>
+        <w:rPr>
+          <w:rFonts w:ascii="Times New Roman" w:hAnsi="Times New Roman" w:cs="Times New Roman"/>
+          <w:sz w:val="24"/>
+          <w:szCs w:val="24"/>
+        </w:rPr>
+        <w:t>]</w:t>
+      </w:r>
+      <w:r>
+        <w:rPr>
+          <w:rFonts w:ascii="Times New Roman" w:hAnsi="Times New Roman" w:cs="Times New Roman"/>
+          <w:sz w:val="24"/>
+          <w:szCs w:val="24"/>
+        </w:rPr>
+        <w:t xml:space="preserve"> </w:t>
+      </w:r>
+      <w:r>
+        <w:rPr>
+          <w:rFonts w:ascii="Times New Roman" w:hAnsi="Times New Roman" w:cs="Times New Roman"/>
+          <w:sz w:val="24"/>
+          <w:szCs w:val="24"/>
+        </w:rPr>
+        <w:t>"Domino's Home Page - Domino's Pizza, Order Pizza Online for Delivery - Dominos.com", Dominos.com.my.</w:t>
+      </w:r>
+      <w:r>
+        <w:rPr>
+          <w:rFonts w:ascii="Times New Roman" w:hAnsi="Times New Roman" w:cs="Times New Roman"/>
+          <w:sz w:val="24"/>
+          <w:szCs w:val="24"/>
+        </w:rPr>
+        <w:t xml:space="preserve"> </w:t>
+      </w:r>
+      <w:r>
+        <w:rPr>
+          <w:rFonts w:ascii="Times New Roman" w:hAnsi="Times New Roman" w:cs="Times New Roman"/>
+          <w:sz w:val="24"/>
+          <w:szCs w:val="24"/>
+        </w:rPr>
+        <w:t>Accessed</w:t>
+      </w:r>
+      <w:r>
+        <w:rPr>
+          <w:rFonts w:ascii="Times New Roman" w:hAnsi="Times New Roman" w:cs="Times New Roman"/>
+          <w:sz w:val="24"/>
+          <w:szCs w:val="24"/>
+        </w:rPr>
+        <w:t xml:space="preserve"> on</w:t>
+      </w:r>
+      <w:r>
+        <w:rPr>
+          <w:rFonts w:ascii="Times New Roman" w:hAnsi="Times New Roman" w:cs="Times New Roman"/>
+          <w:sz w:val="24"/>
+          <w:szCs w:val="24"/>
+        </w:rPr>
+        <w:t>: 05- Dec- 2019</w:t>
+      </w:r>
+      <w:r>
+        <w:rPr>
+          <w:rFonts w:ascii="Times New Roman" w:hAnsi="Times New Roman" w:cs="Times New Roman"/>
+          <w:sz w:val="24"/>
+          <w:szCs w:val="24"/>
+        </w:rPr>
+        <w:t xml:space="preserve"> [Online]. Available: </w:t>
+      </w:r>
+      <w:hyperlink r:id="rId22" w:history="1">
+        <w:r>
+          <w:rPr>
+            <w:rStyle w:val="Hyperlink"/>
+            <w:rFonts w:ascii="Times New Roman" w:hAnsi="Times New Roman" w:cs="Times New Roman"/>
+            <w:sz w:val="24"/>
+            <w:szCs w:val="24"/>
+          </w:rPr>
+          <w:t>https://www.dominos.com.my/about-pizza/</w:t>
+        </w:r>
+      </w:hyperlink>
+    </w:p>
+    <w:p>
+      <w:pPr>
+        <w:spacing w:line="360" w:lineRule="auto"/>
+        <w:jc w:val="both"/>
+        <w:rPr>
+          <w:rFonts w:ascii="Times New Roman" w:hAnsi="Times New Roman" w:cs="Times New Roman"/>
+          <w:sz w:val="24"/>
+          <w:szCs w:val="24"/>
+        </w:rPr>
+      </w:pPr>
+      <w:r>
+        <w:rPr>
+          <w:rFonts w:ascii="Times New Roman" w:hAnsi="Times New Roman" w:cs="Times New Roman"/>
+          <w:sz w:val="24"/>
+          <w:szCs w:val="24"/>
+        </w:rPr>
+        <w:t xml:space="preserve">[8] E. Alpaydin, Introduction to Machine Learning, </w:t>
+      </w:r>
+      <w:r>
+        <w:rPr>
+          <w:rFonts w:ascii="Times New Roman" w:hAnsi="Times New Roman" w:cs="Times New Roman"/>
+          <w:sz w:val="24"/>
+          <w:szCs w:val="24"/>
+        </w:rPr>
+        <w:t xml:space="preserve">Massachusetts London, England: MIT Press, </w:t>
+      </w:r>
+      <w:r>
+        <w:rPr>
+          <w:rFonts w:ascii="Times New Roman" w:hAnsi="Times New Roman" w:cs="Times New Roman"/>
+          <w:sz w:val="24"/>
+          <w:szCs w:val="24"/>
+          <w:shd w:val="clear" w:color="auto" w:fill="FFFFFF"/>
+        </w:rPr>
+        <w:t>August, 2019</w:t>
+      </w:r>
+      <w:r>
+        <w:rPr>
+          <w:rFonts w:ascii="Times New Roman" w:hAnsi="Times New Roman" w:cs="Times New Roman"/>
+          <w:sz w:val="24"/>
+          <w:szCs w:val="24"/>
+          <w:shd w:val="clear" w:color="auto" w:fill="FFFFFF"/>
+        </w:rPr>
+        <w:t>, ch.1, pp. 2.</w:t>
       </w:r>
     </w:p>
     <w:sectPr>
-      <w:footerReference w:type="default" r:id="rId21"/>
+      <w:footerReference w:type="default" r:id="rId23"/>
       <w:pgSz w:w="11906" w:h="16838"/>
       <w:pgMar w:top="1440" w:right="1440" w:bottom="1440" w:left="2160" w:header="708" w:footer="708" w:gutter="0"/>
       <w:cols w:space="708"/>
@@ -12992,7 +13362,7 @@
 </file>
 
 <file path=customXml/itemProps1.xml><?xml version="1.0" encoding="utf-8"?>
-<ds:datastoreItem xmlns:ds="http://schemas.openxmlformats.org/officeDocument/2006/customXml" ds:itemID="{4773C3AF-C18F-4121-81AA-4B9EEA29A63B}">
+<ds:datastoreItem xmlns:ds="http://schemas.openxmlformats.org/officeDocument/2006/customXml" ds:itemID="{ED6A6738-85D3-4CE3-B6D4-6E3A85AEC1FC}">
   <ds:schemaRefs>
     <ds:schemaRef ds:uri="http://schemas.openxmlformats.org/officeDocument/2006/bibliography"/>
   </ds:schemaRefs>

</xml_diff>